<commit_message>
2nd commit - basic functions
</commit_message>
<xml_diff>
--- a/subtraction_printing.docx
+++ b/subtraction_printing.docx
@@ -4,9 +4,1441 @@
   <w:body>
     <w:p>
       <w:r>
-        <w:t xml:space="preserve"> </w:t>
+        <w:t>date:                               time:                               ___/64</w:t>
       </w:r>
     </w:p>
+    <w:tbl>
+      <w:tblPr>
+        <w:tblW w:type="auto" w:w="0"/>
+        <w:tblLayout w:type="autofit"/>
+        <w:tblLook w:firstColumn="1" w:firstRow="1" w:lastColumn="0" w:lastRow="0" w:noHBand="0" w:noVBand="1" w:val="04A0"/>
+      </w:tblPr>
+      <w:tblGrid>
+        <w:gridCol w:w="2256"/>
+        <w:gridCol w:w="2256"/>
+        <w:gridCol w:w="2256"/>
+        <w:gridCol w:w="2256"/>
+      </w:tblGrid>
+      <w:tr>
+        <w:tc>
+          <w:tcPr>
+            <w:tcW w:type="dxa" w:w="2256"/>
+          </w:tcPr>
+          <w:p/>
+        </w:tc>
+        <w:tc>
+          <w:tcPr>
+            <w:tcW w:type="dxa" w:w="2256"/>
+          </w:tcPr>
+          <w:p/>
+        </w:tc>
+        <w:tc>
+          <w:tcPr>
+            <w:tcW w:type="dxa" w:w="2256"/>
+          </w:tcPr>
+          <w:p/>
+        </w:tc>
+        <w:tc>
+          <w:tcPr>
+            <w:tcW w:type="dxa" w:w="2256"/>
+          </w:tcPr>
+          <w:p/>
+        </w:tc>
+      </w:tr>
+      <w:tr>
+        <w:tc>
+          <w:tcPr>
+            <w:tcW w:type="dxa" w:w="4209"/>
+          </w:tcPr>
+          <w:p>
+            <w:r>
+              <w:t>13-4=</w:t>
+            </w:r>
+          </w:p>
+        </w:tc>
+        <w:tc>
+          <w:tcPr>
+            <w:tcW w:type="dxa" w:w="4209"/>
+          </w:tcPr>
+          <w:p>
+            <w:r>
+              <w:t>15-6=</w:t>
+            </w:r>
+          </w:p>
+        </w:tc>
+        <w:tc>
+          <w:tcPr>
+            <w:tcW w:type="dxa" w:w="4209"/>
+          </w:tcPr>
+          <w:p>
+            <w:r>
+              <w:t>14-6=</w:t>
+            </w:r>
+          </w:p>
+        </w:tc>
+        <w:tc>
+          <w:tcPr>
+            <w:tcW w:type="dxa" w:w="4209"/>
+          </w:tcPr>
+          <w:p>
+            <w:r>
+              <w:t>14-8=</w:t>
+            </w:r>
+          </w:p>
+        </w:tc>
+      </w:tr>
+      <w:tr>
+        <w:tc>
+          <w:tcPr>
+            <w:tcW w:type="dxa" w:w="4209"/>
+          </w:tcPr>
+          <w:p>
+            <w:r>
+              <w:t>12-6=</w:t>
+            </w:r>
+          </w:p>
+        </w:tc>
+        <w:tc>
+          <w:tcPr>
+            <w:tcW w:type="dxa" w:w="4209"/>
+          </w:tcPr>
+          <w:p>
+            <w:r>
+              <w:t>4-2=</w:t>
+            </w:r>
+          </w:p>
+        </w:tc>
+        <w:tc>
+          <w:tcPr>
+            <w:tcW w:type="dxa" w:w="4209"/>
+          </w:tcPr>
+          <w:p>
+            <w:r>
+              <w:t>13-8=</w:t>
+            </w:r>
+          </w:p>
+        </w:tc>
+        <w:tc>
+          <w:tcPr>
+            <w:tcW w:type="dxa" w:w="4209"/>
+          </w:tcPr>
+          <w:p>
+            <w:r>
+              <w:t>11-5=</w:t>
+            </w:r>
+          </w:p>
+        </w:tc>
+      </w:tr>
+      <w:tr>
+        <w:tc>
+          <w:tcPr>
+            <w:tcW w:type="dxa" w:w="4209"/>
+          </w:tcPr>
+          <w:p>
+            <w:r>
+              <w:t>9-6=</w:t>
+            </w:r>
+          </w:p>
+        </w:tc>
+        <w:tc>
+          <w:tcPr>
+            <w:tcW w:type="dxa" w:w="4209"/>
+          </w:tcPr>
+          <w:p>
+            <w:r>
+              <w:t>13-5=</w:t>
+            </w:r>
+          </w:p>
+        </w:tc>
+        <w:tc>
+          <w:tcPr>
+            <w:tcW w:type="dxa" w:w="4209"/>
+          </w:tcPr>
+          <w:p>
+            <w:r>
+              <w:t>18-9=</w:t>
+            </w:r>
+          </w:p>
+        </w:tc>
+        <w:tc>
+          <w:tcPr>
+            <w:tcW w:type="dxa" w:w="4209"/>
+          </w:tcPr>
+          <w:p>
+            <w:r>
+              <w:t>8-6=</w:t>
+            </w:r>
+          </w:p>
+        </w:tc>
+      </w:tr>
+      <w:tr>
+        <w:tc>
+          <w:tcPr>
+            <w:tcW w:type="dxa" w:w="4209"/>
+          </w:tcPr>
+          <w:p>
+            <w:r>
+              <w:t>17-8=</w:t>
+            </w:r>
+          </w:p>
+        </w:tc>
+        <w:tc>
+          <w:tcPr>
+            <w:tcW w:type="dxa" w:w="4209"/>
+          </w:tcPr>
+          <w:p>
+            <w:r>
+              <w:t>13-7=</w:t>
+            </w:r>
+          </w:p>
+        </w:tc>
+        <w:tc>
+          <w:tcPr>
+            <w:tcW w:type="dxa" w:w="4209"/>
+          </w:tcPr>
+          <w:p>
+            <w:r>
+              <w:t>9-4=</w:t>
+            </w:r>
+          </w:p>
+        </w:tc>
+        <w:tc>
+          <w:tcPr>
+            <w:tcW w:type="dxa" w:w="4209"/>
+          </w:tcPr>
+          <w:p>
+            <w:r>
+              <w:t>12-7=</w:t>
+            </w:r>
+          </w:p>
+        </w:tc>
+      </w:tr>
+      <w:tr>
+        <w:tc>
+          <w:tcPr>
+            <w:tcW w:type="dxa" w:w="4209"/>
+          </w:tcPr>
+          <w:p>
+            <w:r>
+              <w:t>7-2=</w:t>
+            </w:r>
+          </w:p>
+        </w:tc>
+        <w:tc>
+          <w:tcPr>
+            <w:tcW w:type="dxa" w:w="4209"/>
+          </w:tcPr>
+          <w:p>
+            <w:r>
+              <w:t>16-7=</w:t>
+            </w:r>
+          </w:p>
+        </w:tc>
+        <w:tc>
+          <w:tcPr>
+            <w:tcW w:type="dxa" w:w="4209"/>
+          </w:tcPr>
+          <w:p>
+            <w:r>
+              <w:t>6-2=</w:t>
+            </w:r>
+          </w:p>
+        </w:tc>
+        <w:tc>
+          <w:tcPr>
+            <w:tcW w:type="dxa" w:w="4209"/>
+          </w:tcPr>
+          <w:p>
+            <w:r>
+              <w:t>5-3=</w:t>
+            </w:r>
+          </w:p>
+        </w:tc>
+      </w:tr>
+      <w:tr>
+        <w:tc>
+          <w:tcPr>
+            <w:tcW w:type="dxa" w:w="4209"/>
+          </w:tcPr>
+          <w:p>
+            <w:r>
+              <w:t>13-6=</w:t>
+            </w:r>
+          </w:p>
+        </w:tc>
+        <w:tc>
+          <w:tcPr>
+            <w:tcW w:type="dxa" w:w="4209"/>
+          </w:tcPr>
+          <w:p>
+            <w:r>
+              <w:t>10-6=</w:t>
+            </w:r>
+          </w:p>
+        </w:tc>
+        <w:tc>
+          <w:tcPr>
+            <w:tcW w:type="dxa" w:w="4209"/>
+          </w:tcPr>
+          <w:p>
+            <w:r>
+              <w:t>16-9=</w:t>
+            </w:r>
+          </w:p>
+        </w:tc>
+        <w:tc>
+          <w:tcPr>
+            <w:tcW w:type="dxa" w:w="4209"/>
+          </w:tcPr>
+          <w:p>
+            <w:r>
+              <w:t>14-5=</w:t>
+            </w:r>
+          </w:p>
+        </w:tc>
+      </w:tr>
+      <w:tr>
+        <w:tc>
+          <w:tcPr>
+            <w:tcW w:type="dxa" w:w="4209"/>
+          </w:tcPr>
+          <w:p>
+            <w:r>
+              <w:t>8-4=</w:t>
+            </w:r>
+          </w:p>
+        </w:tc>
+        <w:tc>
+          <w:tcPr>
+            <w:tcW w:type="dxa" w:w="4209"/>
+          </w:tcPr>
+          <w:p>
+            <w:r>
+              <w:t>16-8=</w:t>
+            </w:r>
+          </w:p>
+        </w:tc>
+        <w:tc>
+          <w:tcPr>
+            <w:tcW w:type="dxa" w:w="4209"/>
+          </w:tcPr>
+          <w:p>
+            <w:r>
+              <w:t>17-9=</w:t>
+            </w:r>
+          </w:p>
+        </w:tc>
+        <w:tc>
+          <w:tcPr>
+            <w:tcW w:type="dxa" w:w="4209"/>
+          </w:tcPr>
+          <w:p>
+            <w:r>
+              <w:t>8-5=</w:t>
+            </w:r>
+          </w:p>
+        </w:tc>
+      </w:tr>
+      <w:tr>
+        <w:tc>
+          <w:tcPr>
+            <w:tcW w:type="dxa" w:w="4209"/>
+          </w:tcPr>
+          <w:p>
+            <w:r>
+              <w:t>7-5=</w:t>
+            </w:r>
+          </w:p>
+        </w:tc>
+        <w:tc>
+          <w:tcPr>
+            <w:tcW w:type="dxa" w:w="4209"/>
+          </w:tcPr>
+          <w:p>
+            <w:r>
+              <w:t>7-3=</w:t>
+            </w:r>
+          </w:p>
+        </w:tc>
+        <w:tc>
+          <w:tcPr>
+            <w:tcW w:type="dxa" w:w="4209"/>
+          </w:tcPr>
+          <w:p>
+            <w:r>
+              <w:t>15-9=</w:t>
+            </w:r>
+          </w:p>
+        </w:tc>
+        <w:tc>
+          <w:tcPr>
+            <w:tcW w:type="dxa" w:w="4209"/>
+          </w:tcPr>
+          <w:p>
+            <w:r>
+              <w:t>6-3=</w:t>
+            </w:r>
+          </w:p>
+        </w:tc>
+      </w:tr>
+      <w:tr>
+        <w:tc>
+          <w:tcPr>
+            <w:tcW w:type="dxa" w:w="4209"/>
+          </w:tcPr>
+          <w:p>
+            <w:r>
+              <w:t>10-7=</w:t>
+            </w:r>
+          </w:p>
+        </w:tc>
+        <w:tc>
+          <w:tcPr>
+            <w:tcW w:type="dxa" w:w="4209"/>
+          </w:tcPr>
+          <w:p>
+            <w:r>
+              <w:t>15-8=</w:t>
+            </w:r>
+          </w:p>
+        </w:tc>
+        <w:tc>
+          <w:tcPr>
+            <w:tcW w:type="dxa" w:w="4209"/>
+          </w:tcPr>
+          <w:p>
+            <w:r>
+              <w:t>12-4=</w:t>
+            </w:r>
+          </w:p>
+        </w:tc>
+        <w:tc>
+          <w:tcPr>
+            <w:tcW w:type="dxa" w:w="4209"/>
+          </w:tcPr>
+          <w:p>
+            <w:r>
+              <w:t>14-9=</w:t>
+            </w:r>
+          </w:p>
+        </w:tc>
+      </w:tr>
+      <w:tr>
+        <w:tc>
+          <w:tcPr>
+            <w:tcW w:type="dxa" w:w="4209"/>
+          </w:tcPr>
+          <w:p>
+            <w:r>
+              <w:t>13-9=</w:t>
+            </w:r>
+          </w:p>
+        </w:tc>
+        <w:tc>
+          <w:tcPr>
+            <w:tcW w:type="dxa" w:w="4209"/>
+          </w:tcPr>
+          <w:p>
+            <w:r>
+              <w:t>10-2=</w:t>
+            </w:r>
+          </w:p>
+        </w:tc>
+        <w:tc>
+          <w:tcPr>
+            <w:tcW w:type="dxa" w:w="4209"/>
+          </w:tcPr>
+          <w:p>
+            <w:r>
+              <w:t>9-2=</w:t>
+            </w:r>
+          </w:p>
+        </w:tc>
+        <w:tc>
+          <w:tcPr>
+            <w:tcW w:type="dxa" w:w="4209"/>
+          </w:tcPr>
+          <w:p>
+            <w:r>
+              <w:t>11-7=</w:t>
+            </w:r>
+          </w:p>
+        </w:tc>
+      </w:tr>
+      <w:tr>
+        <w:tc>
+          <w:tcPr>
+            <w:tcW w:type="dxa" w:w="4209"/>
+          </w:tcPr>
+          <w:p>
+            <w:r>
+              <w:t>9-5=</w:t>
+            </w:r>
+          </w:p>
+        </w:tc>
+        <w:tc>
+          <w:tcPr>
+            <w:tcW w:type="dxa" w:w="4209"/>
+          </w:tcPr>
+          <w:p>
+            <w:r>
+              <w:t>10-5=</w:t>
+            </w:r>
+          </w:p>
+        </w:tc>
+        <w:tc>
+          <w:tcPr>
+            <w:tcW w:type="dxa" w:w="4209"/>
+          </w:tcPr>
+          <w:p>
+            <w:r>
+              <w:t>8-2=</w:t>
+            </w:r>
+          </w:p>
+        </w:tc>
+        <w:tc>
+          <w:tcPr>
+            <w:tcW w:type="dxa" w:w="4209"/>
+          </w:tcPr>
+          <w:p>
+            <w:r>
+              <w:t>11-3=</w:t>
+            </w:r>
+          </w:p>
+        </w:tc>
+      </w:tr>
+      <w:tr>
+        <w:tc>
+          <w:tcPr>
+            <w:tcW w:type="dxa" w:w="4209"/>
+          </w:tcPr>
+          <w:p>
+            <w:r>
+              <w:t>6-4=</w:t>
+            </w:r>
+          </w:p>
+        </w:tc>
+        <w:tc>
+          <w:tcPr>
+            <w:tcW w:type="dxa" w:w="4209"/>
+          </w:tcPr>
+          <w:p>
+            <w:r>
+              <w:t>8-3=</w:t>
+            </w:r>
+          </w:p>
+        </w:tc>
+        <w:tc>
+          <w:tcPr>
+            <w:tcW w:type="dxa" w:w="4209"/>
+          </w:tcPr>
+          <w:p>
+            <w:r>
+              <w:t>9-3=</w:t>
+            </w:r>
+          </w:p>
+        </w:tc>
+        <w:tc>
+          <w:tcPr>
+            <w:tcW w:type="dxa" w:w="4209"/>
+          </w:tcPr>
+          <w:p>
+            <w:r>
+              <w:t>11-9=</w:t>
+            </w:r>
+          </w:p>
+        </w:tc>
+      </w:tr>
+      <w:tr>
+        <w:tc>
+          <w:tcPr>
+            <w:tcW w:type="dxa" w:w="4209"/>
+          </w:tcPr>
+          <w:p>
+            <w:r>
+              <w:t>11-6=</w:t>
+            </w:r>
+          </w:p>
+        </w:tc>
+        <w:tc>
+          <w:tcPr>
+            <w:tcW w:type="dxa" w:w="4209"/>
+          </w:tcPr>
+          <w:p>
+            <w:r>
+              <w:t>14-7=</w:t>
+            </w:r>
+          </w:p>
+        </w:tc>
+        <w:tc>
+          <w:tcPr>
+            <w:tcW w:type="dxa" w:w="4209"/>
+          </w:tcPr>
+          <w:p>
+            <w:r>
+              <w:t>10-8=</w:t>
+            </w:r>
+          </w:p>
+        </w:tc>
+        <w:tc>
+          <w:tcPr>
+            <w:tcW w:type="dxa" w:w="4209"/>
+          </w:tcPr>
+          <w:p>
+            <w:r>
+              <w:t>9-7=</w:t>
+            </w:r>
+          </w:p>
+        </w:tc>
+      </w:tr>
+      <w:tr>
+        <w:tc>
+          <w:tcPr>
+            <w:tcW w:type="dxa" w:w="4209"/>
+          </w:tcPr>
+          <w:p>
+            <w:r>
+              <w:t>7-4=</w:t>
+            </w:r>
+          </w:p>
+        </w:tc>
+        <w:tc>
+          <w:tcPr>
+            <w:tcW w:type="dxa" w:w="4209"/>
+          </w:tcPr>
+          <w:p>
+            <w:r>
+              <w:t>10-4=</w:t>
+            </w:r>
+          </w:p>
+        </w:tc>
+        <w:tc>
+          <w:tcPr>
+            <w:tcW w:type="dxa" w:w="4209"/>
+          </w:tcPr>
+          <w:p>
+            <w:r>
+              <w:t>10-3=</w:t>
+            </w:r>
+          </w:p>
+        </w:tc>
+        <w:tc>
+          <w:tcPr>
+            <w:tcW w:type="dxa" w:w="4209"/>
+          </w:tcPr>
+          <w:p>
+            <w:r>
+              <w:t>5-2=</w:t>
+            </w:r>
+          </w:p>
+        </w:tc>
+      </w:tr>
+      <w:tr>
+        <w:tc>
+          <w:tcPr>
+            <w:tcW w:type="dxa" w:w="4209"/>
+          </w:tcPr>
+          <w:p>
+            <w:r>
+              <w:t>15-7=</w:t>
+            </w:r>
+          </w:p>
+        </w:tc>
+        <w:tc>
+          <w:tcPr>
+            <w:tcW w:type="dxa" w:w="4209"/>
+          </w:tcPr>
+          <w:p>
+            <w:r>
+              <w:t>11-8=</w:t>
+            </w:r>
+          </w:p>
+        </w:tc>
+        <w:tc>
+          <w:tcPr>
+            <w:tcW w:type="dxa" w:w="4209"/>
+          </w:tcPr>
+          <w:p>
+            <w:r>
+              <w:t>11-2=</w:t>
+            </w:r>
+          </w:p>
+        </w:tc>
+        <w:tc>
+          <w:tcPr>
+            <w:tcW w:type="dxa" w:w="4209"/>
+          </w:tcPr>
+          <w:p>
+            <w:r>
+              <w:t>11-4=</w:t>
+            </w:r>
+          </w:p>
+        </w:tc>
+      </w:tr>
+      <w:tr>
+        <w:tc>
+          <w:tcPr>
+            <w:tcW w:type="dxa" w:w="4209"/>
+          </w:tcPr>
+          <w:p>
+            <w:r>
+              <w:t>12-3=</w:t>
+            </w:r>
+          </w:p>
+        </w:tc>
+        <w:tc>
+          <w:tcPr>
+            <w:tcW w:type="dxa" w:w="4209"/>
+          </w:tcPr>
+          <w:p>
+            <w:r>
+              <w:t>12-8=</w:t>
+            </w:r>
+          </w:p>
+        </w:tc>
+        <w:tc>
+          <w:tcPr>
+            <w:tcW w:type="dxa" w:w="4209"/>
+          </w:tcPr>
+          <w:p>
+            <w:r>
+              <w:t>12-5=</w:t>
+            </w:r>
+          </w:p>
+        </w:tc>
+        <w:tc>
+          <w:tcPr>
+            <w:tcW w:type="dxa" w:w="4209"/>
+          </w:tcPr>
+          <w:p>
+            <w:r>
+              <w:t>12-9=</w:t>
+            </w:r>
+          </w:p>
+        </w:tc>
+      </w:tr>
+    </w:tbl>
+    <w:p>
+      <w:r>
+        <w:br w:type="page"/>
+      </w:r>
+    </w:p>
+    <w:p>
+      <w:r>
+        <w:t>date:                               time:                               ___/64</w:t>
+      </w:r>
+    </w:p>
+    <w:tbl>
+      <w:tblPr>
+        <w:tblW w:type="auto" w:w="0"/>
+        <w:tblLayout w:type="autofit"/>
+        <w:tblLook w:firstColumn="1" w:firstRow="1" w:lastColumn="0" w:lastRow="0" w:noHBand="0" w:noVBand="1" w:val="04A0"/>
+      </w:tblPr>
+      <w:tblGrid>
+        <w:gridCol w:w="2256"/>
+        <w:gridCol w:w="2256"/>
+        <w:gridCol w:w="2256"/>
+        <w:gridCol w:w="2256"/>
+      </w:tblGrid>
+      <w:tr>
+        <w:tc>
+          <w:tcPr>
+            <w:tcW w:type="dxa" w:w="2256"/>
+          </w:tcPr>
+          <w:p/>
+        </w:tc>
+        <w:tc>
+          <w:tcPr>
+            <w:tcW w:type="dxa" w:w="2256"/>
+          </w:tcPr>
+          <w:p/>
+        </w:tc>
+        <w:tc>
+          <w:tcPr>
+            <w:tcW w:type="dxa" w:w="2256"/>
+          </w:tcPr>
+          <w:p/>
+        </w:tc>
+        <w:tc>
+          <w:tcPr>
+            <w:tcW w:type="dxa" w:w="2256"/>
+          </w:tcPr>
+          <w:p/>
+        </w:tc>
+      </w:tr>
+      <w:tr>
+        <w:tc>
+          <w:tcPr>
+            <w:tcW w:type="dxa" w:w="4209"/>
+          </w:tcPr>
+          <w:p>
+            <w:r>
+              <w:t>6-4=</w:t>
+            </w:r>
+          </w:p>
+        </w:tc>
+        <w:tc>
+          <w:tcPr>
+            <w:tcW w:type="dxa" w:w="4209"/>
+          </w:tcPr>
+          <w:p>
+            <w:r>
+              <w:t>12-3=</w:t>
+            </w:r>
+          </w:p>
+        </w:tc>
+        <w:tc>
+          <w:tcPr>
+            <w:tcW w:type="dxa" w:w="4209"/>
+          </w:tcPr>
+          <w:p>
+            <w:r>
+              <w:t>4-2=</w:t>
+            </w:r>
+          </w:p>
+        </w:tc>
+        <w:tc>
+          <w:tcPr>
+            <w:tcW w:type="dxa" w:w="4209"/>
+          </w:tcPr>
+          <w:p>
+            <w:r>
+              <w:t>16-8=</w:t>
+            </w:r>
+          </w:p>
+        </w:tc>
+      </w:tr>
+      <w:tr>
+        <w:tc>
+          <w:tcPr>
+            <w:tcW w:type="dxa" w:w="4209"/>
+          </w:tcPr>
+          <w:p>
+            <w:r>
+              <w:t>15-7=</w:t>
+            </w:r>
+          </w:p>
+        </w:tc>
+        <w:tc>
+          <w:tcPr>
+            <w:tcW w:type="dxa" w:w="4209"/>
+          </w:tcPr>
+          <w:p>
+            <w:r>
+              <w:t>14-9=</w:t>
+            </w:r>
+          </w:p>
+        </w:tc>
+        <w:tc>
+          <w:tcPr>
+            <w:tcW w:type="dxa" w:w="4209"/>
+          </w:tcPr>
+          <w:p>
+            <w:r>
+              <w:t>11-5=</w:t>
+            </w:r>
+          </w:p>
+        </w:tc>
+        <w:tc>
+          <w:tcPr>
+            <w:tcW w:type="dxa" w:w="4209"/>
+          </w:tcPr>
+          <w:p>
+            <w:r>
+              <w:t>10-8=</w:t>
+            </w:r>
+          </w:p>
+        </w:tc>
+      </w:tr>
+      <w:tr>
+        <w:tc>
+          <w:tcPr>
+            <w:tcW w:type="dxa" w:w="4209"/>
+          </w:tcPr>
+          <w:p>
+            <w:r>
+              <w:t>14-7=</w:t>
+            </w:r>
+          </w:p>
+        </w:tc>
+        <w:tc>
+          <w:tcPr>
+            <w:tcW w:type="dxa" w:w="4209"/>
+          </w:tcPr>
+          <w:p>
+            <w:r>
+              <w:t>11-7=</w:t>
+            </w:r>
+          </w:p>
+        </w:tc>
+        <w:tc>
+          <w:tcPr>
+            <w:tcW w:type="dxa" w:w="4209"/>
+          </w:tcPr>
+          <w:p>
+            <w:r>
+              <w:t>7-3=</w:t>
+            </w:r>
+          </w:p>
+        </w:tc>
+        <w:tc>
+          <w:tcPr>
+            <w:tcW w:type="dxa" w:w="4209"/>
+          </w:tcPr>
+          <w:p>
+            <w:r>
+              <w:t>11-9=</w:t>
+            </w:r>
+          </w:p>
+        </w:tc>
+      </w:tr>
+      <w:tr>
+        <w:tc>
+          <w:tcPr>
+            <w:tcW w:type="dxa" w:w="4209"/>
+          </w:tcPr>
+          <w:p>
+            <w:r>
+              <w:t>9-7=</w:t>
+            </w:r>
+          </w:p>
+        </w:tc>
+        <w:tc>
+          <w:tcPr>
+            <w:tcW w:type="dxa" w:w="4209"/>
+          </w:tcPr>
+          <w:p>
+            <w:r>
+              <w:t>18-9=</w:t>
+            </w:r>
+          </w:p>
+        </w:tc>
+        <w:tc>
+          <w:tcPr>
+            <w:tcW w:type="dxa" w:w="4209"/>
+          </w:tcPr>
+          <w:p>
+            <w:r>
+              <w:t>7-5=</w:t>
+            </w:r>
+          </w:p>
+        </w:tc>
+        <w:tc>
+          <w:tcPr>
+            <w:tcW w:type="dxa" w:w="4209"/>
+          </w:tcPr>
+          <w:p>
+            <w:r>
+              <w:t>13-8=</w:t>
+            </w:r>
+          </w:p>
+        </w:tc>
+      </w:tr>
+      <w:tr>
+        <w:tc>
+          <w:tcPr>
+            <w:tcW w:type="dxa" w:w="4209"/>
+          </w:tcPr>
+          <w:p>
+            <w:r>
+              <w:t>13-4=</w:t>
+            </w:r>
+          </w:p>
+        </w:tc>
+        <w:tc>
+          <w:tcPr>
+            <w:tcW w:type="dxa" w:w="4209"/>
+          </w:tcPr>
+          <w:p>
+            <w:r>
+              <w:t>13-7=</w:t>
+            </w:r>
+          </w:p>
+        </w:tc>
+        <w:tc>
+          <w:tcPr>
+            <w:tcW w:type="dxa" w:w="4209"/>
+          </w:tcPr>
+          <w:p>
+            <w:r>
+              <w:t>14-8=</w:t>
+            </w:r>
+          </w:p>
+        </w:tc>
+        <w:tc>
+          <w:tcPr>
+            <w:tcW w:type="dxa" w:w="4209"/>
+          </w:tcPr>
+          <w:p>
+            <w:r>
+              <w:t>12-7=</w:t>
+            </w:r>
+          </w:p>
+        </w:tc>
+      </w:tr>
+      <w:tr>
+        <w:tc>
+          <w:tcPr>
+            <w:tcW w:type="dxa" w:w="4209"/>
+          </w:tcPr>
+          <w:p>
+            <w:r>
+              <w:t>7-4=</w:t>
+            </w:r>
+          </w:p>
+        </w:tc>
+        <w:tc>
+          <w:tcPr>
+            <w:tcW w:type="dxa" w:w="4209"/>
+          </w:tcPr>
+          <w:p>
+            <w:r>
+              <w:t>12-9=</w:t>
+            </w:r>
+          </w:p>
+        </w:tc>
+        <w:tc>
+          <w:tcPr>
+            <w:tcW w:type="dxa" w:w="4209"/>
+          </w:tcPr>
+          <w:p>
+            <w:r>
+              <w:t>13-6=</w:t>
+            </w:r>
+          </w:p>
+        </w:tc>
+        <w:tc>
+          <w:tcPr>
+            <w:tcW w:type="dxa" w:w="4209"/>
+          </w:tcPr>
+          <w:p>
+            <w:r>
+              <w:t>15-8=</w:t>
+            </w:r>
+          </w:p>
+        </w:tc>
+      </w:tr>
+      <w:tr>
+        <w:tc>
+          <w:tcPr>
+            <w:tcW w:type="dxa" w:w="4209"/>
+          </w:tcPr>
+          <w:p>
+            <w:r>
+              <w:t>6-3=</w:t>
+            </w:r>
+          </w:p>
+        </w:tc>
+        <w:tc>
+          <w:tcPr>
+            <w:tcW w:type="dxa" w:w="4209"/>
+          </w:tcPr>
+          <w:p>
+            <w:r>
+              <w:t>12-4=</w:t>
+            </w:r>
+          </w:p>
+        </w:tc>
+        <w:tc>
+          <w:tcPr>
+            <w:tcW w:type="dxa" w:w="4209"/>
+          </w:tcPr>
+          <w:p>
+            <w:r>
+              <w:t>9-4=</w:t>
+            </w:r>
+          </w:p>
+        </w:tc>
+        <w:tc>
+          <w:tcPr>
+            <w:tcW w:type="dxa" w:w="4209"/>
+          </w:tcPr>
+          <w:p>
+            <w:r>
+              <w:t>6-2=</w:t>
+            </w:r>
+          </w:p>
+        </w:tc>
+      </w:tr>
+      <w:tr>
+        <w:tc>
+          <w:tcPr>
+            <w:tcW w:type="dxa" w:w="4209"/>
+          </w:tcPr>
+          <w:p>
+            <w:r>
+              <w:t>15-9=</w:t>
+            </w:r>
+          </w:p>
+        </w:tc>
+        <w:tc>
+          <w:tcPr>
+            <w:tcW w:type="dxa" w:w="4209"/>
+          </w:tcPr>
+          <w:p>
+            <w:r>
+              <w:t>17-8=</w:t>
+            </w:r>
+          </w:p>
+        </w:tc>
+        <w:tc>
+          <w:tcPr>
+            <w:tcW w:type="dxa" w:w="4209"/>
+          </w:tcPr>
+          <w:p>
+            <w:r>
+              <w:t>15-6=</w:t>
+            </w:r>
+          </w:p>
+        </w:tc>
+        <w:tc>
+          <w:tcPr>
+            <w:tcW w:type="dxa" w:w="4209"/>
+          </w:tcPr>
+          <w:p>
+            <w:r>
+              <w:t>7-2=</w:t>
+            </w:r>
+          </w:p>
+        </w:tc>
+      </w:tr>
+      <w:tr>
+        <w:tc>
+          <w:tcPr>
+            <w:tcW w:type="dxa" w:w="4209"/>
+          </w:tcPr>
+          <w:p>
+            <w:r>
+              <w:t>12-6=</w:t>
+            </w:r>
+          </w:p>
+        </w:tc>
+        <w:tc>
+          <w:tcPr>
+            <w:tcW w:type="dxa" w:w="4209"/>
+          </w:tcPr>
+          <w:p>
+            <w:r>
+              <w:t>14-5=</w:t>
+            </w:r>
+          </w:p>
+        </w:tc>
+        <w:tc>
+          <w:tcPr>
+            <w:tcW w:type="dxa" w:w="4209"/>
+          </w:tcPr>
+          <w:p>
+            <w:r>
+              <w:t>11-6=</w:t>
+            </w:r>
+          </w:p>
+        </w:tc>
+        <w:tc>
+          <w:tcPr>
+            <w:tcW w:type="dxa" w:w="4209"/>
+          </w:tcPr>
+          <w:p>
+            <w:r>
+              <w:t>5-3=</w:t>
+            </w:r>
+          </w:p>
+        </w:tc>
+      </w:tr>
+      <w:tr>
+        <w:tc>
+          <w:tcPr>
+            <w:tcW w:type="dxa" w:w="4209"/>
+          </w:tcPr>
+          <w:p>
+            <w:r>
+              <w:t>17-9=</w:t>
+            </w:r>
+          </w:p>
+        </w:tc>
+        <w:tc>
+          <w:tcPr>
+            <w:tcW w:type="dxa" w:w="4209"/>
+          </w:tcPr>
+          <w:p>
+            <w:r>
+              <w:t>12-8=</w:t>
+            </w:r>
+          </w:p>
+        </w:tc>
+        <w:tc>
+          <w:tcPr>
+            <w:tcW w:type="dxa" w:w="4209"/>
+          </w:tcPr>
+          <w:p>
+            <w:r>
+              <w:t>12-5=</w:t>
+            </w:r>
+          </w:p>
+        </w:tc>
+        <w:tc>
+          <w:tcPr>
+            <w:tcW w:type="dxa" w:w="4209"/>
+          </w:tcPr>
+          <w:p>
+            <w:r>
+              <w:t>16-9=</w:t>
+            </w:r>
+          </w:p>
+        </w:tc>
+      </w:tr>
+      <w:tr>
+        <w:tc>
+          <w:tcPr>
+            <w:tcW w:type="dxa" w:w="4209"/>
+          </w:tcPr>
+          <w:p>
+            <w:r>
+              <w:t>9-6=</w:t>
+            </w:r>
+          </w:p>
+        </w:tc>
+        <w:tc>
+          <w:tcPr>
+            <w:tcW w:type="dxa" w:w="4209"/>
+          </w:tcPr>
+          <w:p>
+            <w:r>
+              <w:t>10-7=</w:t>
+            </w:r>
+          </w:p>
+        </w:tc>
+        <w:tc>
+          <w:tcPr>
+            <w:tcW w:type="dxa" w:w="4209"/>
+          </w:tcPr>
+          <w:p>
+            <w:r>
+              <w:t>8-6=</w:t>
+            </w:r>
+          </w:p>
+        </w:tc>
+        <w:tc>
+          <w:tcPr>
+            <w:tcW w:type="dxa" w:w="4209"/>
+          </w:tcPr>
+          <w:p>
+            <w:r>
+              <w:t>9-3=</w:t>
+            </w:r>
+          </w:p>
+        </w:tc>
+      </w:tr>
+      <w:tr>
+        <w:tc>
+          <w:tcPr>
+            <w:tcW w:type="dxa" w:w="4209"/>
+          </w:tcPr>
+          <w:p>
+            <w:r>
+              <w:t>16-7=</w:t>
+            </w:r>
+          </w:p>
+        </w:tc>
+        <w:tc>
+          <w:tcPr>
+            <w:tcW w:type="dxa" w:w="4209"/>
+          </w:tcPr>
+          <w:p>
+            <w:r>
+              <w:t>14-6=</w:t>
+            </w:r>
+          </w:p>
+        </w:tc>
+        <w:tc>
+          <w:tcPr>
+            <w:tcW w:type="dxa" w:w="4209"/>
+          </w:tcPr>
+          <w:p>
+            <w:r>
+              <w:t>9-2=</w:t>
+            </w:r>
+          </w:p>
+        </w:tc>
+        <w:tc>
+          <w:tcPr>
+            <w:tcW w:type="dxa" w:w="4209"/>
+          </w:tcPr>
+          <w:p>
+            <w:r>
+              <w:t>10-2=</w:t>
+            </w:r>
+          </w:p>
+        </w:tc>
+      </w:tr>
+      <w:tr>
+        <w:tc>
+          <w:tcPr>
+            <w:tcW w:type="dxa" w:w="4209"/>
+          </w:tcPr>
+          <w:p>
+            <w:r>
+              <w:t>5-2=</w:t>
+            </w:r>
+          </w:p>
+        </w:tc>
+        <w:tc>
+          <w:tcPr>
+            <w:tcW w:type="dxa" w:w="4209"/>
+          </w:tcPr>
+          <w:p>
+            <w:r>
+              <w:t>13-9=</w:t>
+            </w:r>
+          </w:p>
+        </w:tc>
+        <w:tc>
+          <w:tcPr>
+            <w:tcW w:type="dxa" w:w="4209"/>
+          </w:tcPr>
+          <w:p>
+            <w:r>
+              <w:t>10-4=</w:t>
+            </w:r>
+          </w:p>
+        </w:tc>
+        <w:tc>
+          <w:tcPr>
+            <w:tcW w:type="dxa" w:w="4209"/>
+          </w:tcPr>
+          <w:p>
+            <w:r>
+              <w:t>11-3=</w:t>
+            </w:r>
+          </w:p>
+        </w:tc>
+      </w:tr>
+      <w:tr>
+        <w:tc>
+          <w:tcPr>
+            <w:tcW w:type="dxa" w:w="4209"/>
+          </w:tcPr>
+          <w:p>
+            <w:r>
+              <w:t>11-2=</w:t>
+            </w:r>
+          </w:p>
+        </w:tc>
+        <w:tc>
+          <w:tcPr>
+            <w:tcW w:type="dxa" w:w="4209"/>
+          </w:tcPr>
+          <w:p>
+            <w:r>
+              <w:t>11-4=</w:t>
+            </w:r>
+          </w:p>
+        </w:tc>
+        <w:tc>
+          <w:tcPr>
+            <w:tcW w:type="dxa" w:w="4209"/>
+          </w:tcPr>
+          <w:p>
+            <w:r>
+              <w:t>9-5=</w:t>
+            </w:r>
+          </w:p>
+        </w:tc>
+        <w:tc>
+          <w:tcPr>
+            <w:tcW w:type="dxa" w:w="4209"/>
+          </w:tcPr>
+          <w:p>
+            <w:r>
+              <w:t>11-8=</w:t>
+            </w:r>
+          </w:p>
+        </w:tc>
+      </w:tr>
+      <w:tr>
+        <w:tc>
+          <w:tcPr>
+            <w:tcW w:type="dxa" w:w="4209"/>
+          </w:tcPr>
+          <w:p>
+            <w:r>
+              <w:t>10-3=</w:t>
+            </w:r>
+          </w:p>
+        </w:tc>
+        <w:tc>
+          <w:tcPr>
+            <w:tcW w:type="dxa" w:w="4209"/>
+          </w:tcPr>
+          <w:p>
+            <w:r>
+              <w:t>13-5=</w:t>
+            </w:r>
+          </w:p>
+        </w:tc>
+        <w:tc>
+          <w:tcPr>
+            <w:tcW w:type="dxa" w:w="4209"/>
+          </w:tcPr>
+          <w:p>
+            <w:r>
+              <w:t>8-2=</w:t>
+            </w:r>
+          </w:p>
+        </w:tc>
+        <w:tc>
+          <w:tcPr>
+            <w:tcW w:type="dxa" w:w="4209"/>
+          </w:tcPr>
+          <w:p>
+            <w:r>
+              <w:t>8-5=</w:t>
+            </w:r>
+          </w:p>
+        </w:tc>
+      </w:tr>
+      <w:tr>
+        <w:tc>
+          <w:tcPr>
+            <w:tcW w:type="dxa" w:w="4209"/>
+          </w:tcPr>
+          <w:p>
+            <w:r>
+              <w:t>8-3=</w:t>
+            </w:r>
+          </w:p>
+        </w:tc>
+        <w:tc>
+          <w:tcPr>
+            <w:tcW w:type="dxa" w:w="4209"/>
+          </w:tcPr>
+          <w:p>
+            <w:r>
+              <w:t>8-4=</w:t>
+            </w:r>
+          </w:p>
+        </w:tc>
+        <w:tc>
+          <w:tcPr>
+            <w:tcW w:type="dxa" w:w="4209"/>
+          </w:tcPr>
+          <w:p>
+            <w:r>
+              <w:t>10-6=</w:t>
+            </w:r>
+          </w:p>
+        </w:tc>
+        <w:tc>
+          <w:tcPr>
+            <w:tcW w:type="dxa" w:w="4209"/>
+          </w:tcPr>
+          <w:p>
+            <w:r>
+              <w:t>10-5=</w:t>
+            </w:r>
+          </w:p>
+        </w:tc>
+      </w:tr>
+    </w:tbl>
     <w:sectPr>
       <w:pgSz w:w="11906" w:h="16838"/>
       <w:pgMar w:top="1440" w:right="1440" w:bottom="1440" w:left="1440" w:header="708" w:footer="708" w:gutter="0"/>
@@ -934,6 +2366,25 @@
       <w:spacing w:val="5"/>
     </w:rPr>
   </w:style>
+  <w:style w:type="table" w:styleId="TableGrid">
+    <w:name w:val="Table Grid"/>
+    <w:basedOn w:val="TableNormal"/>
+    <w:uiPriority w:val="39"/>
+    <w:rsid w:val="00764021"/>
+    <w:pPr>
+      <w:spacing w:after="0" w:line="240" w:lineRule="auto"/>
+    </w:pPr>
+    <w:tblPr>
+      <w:tblBorders>
+        <w:top w:val="single" w:sz="4" w:space="0" w:color="auto"/>
+        <w:left w:val="single" w:sz="4" w:space="0" w:color="auto"/>
+        <w:bottom w:val="single" w:sz="4" w:space="0" w:color="auto"/>
+        <w:right w:val="single" w:sz="4" w:space="0" w:color="auto"/>
+        <w:insideH w:val="single" w:sz="4" w:space="0" w:color="auto"/>
+        <w:insideV w:val="single" w:sz="4" w:space="0" w:color="auto"/>
+      </w:tblBorders>
+    </w:tblPr>
+  </w:style>
 </w:styles>
 </file>
 

</xml_diff>